<commit_message>
Actualización general de Documentos
</commit_message>
<xml_diff>
--- a/1_DEFINICION/DESCRIPCION_DEL_PROYECTO.docx
+++ b/1_DEFINICION/DESCRIPCION_DEL_PROYECTO.docx
@@ -19,7 +19,6 @@
         </w:rPr>
       </w:sdtEndPr>
       <w:sdtContent>
-        <w:bookmarkStart w:id="1" w:name="_GoBack" w:displacedByCustomXml="prev"/>
         <w:p>
           <w:r>
             <w:rPr>
@@ -90,7 +89,6 @@
               </wp:anchor>
             </w:drawing>
           </w:r>
-          <w:bookmarkEnd w:id="1"/>
         </w:p>
         <w:p>
           <w:pPr>
@@ -407,6 +405,10 @@
         <w:sdt>
           <w:sdtPr>
             <w:rPr>
+              <w:rFonts w:asciiTheme="minorHAnsi" w:eastAsiaTheme="minorEastAsia" w:hAnsiTheme="minorHAnsi" w:cstheme="minorBidi"/>
+              <w:color w:val="auto"/>
+              <w:sz w:val="21"/>
+              <w:szCs w:val="21"/>
               <w:lang w:val="es-ES"/>
             </w:rPr>
             <w:id w:val="1863547770"/>
@@ -417,12 +419,8 @@
           </w:sdtPr>
           <w:sdtEndPr>
             <w:rPr>
-              <w:rFonts w:asciiTheme="minorHAnsi" w:eastAsiaTheme="minorEastAsia" w:hAnsiTheme="minorHAnsi" w:cstheme="minorBidi"/>
               <w:b/>
               <w:bCs/>
-              <w:color w:val="auto"/>
-              <w:sz w:val="21"/>
-              <w:szCs w:val="21"/>
             </w:rPr>
           </w:sdtEndPr>
           <w:sdtContent>
@@ -2288,7 +2286,7 @@
           <w:sz w:val="28"/>
         </w:rPr>
       </w:pPr>
-      <w:bookmarkStart w:id="2" w:name="_Toc434427152"/>
+      <w:bookmarkStart w:id="1" w:name="_Toc434427152"/>
       <w:r>
         <w:rPr>
           <w:rFonts w:ascii="Arial" w:hAnsi="Arial" w:cs="Arial"/>
@@ -2299,7 +2297,7 @@
         <w:lastRenderedPageBreak/>
         <w:t>Resumen</w:t>
       </w:r>
-      <w:bookmarkEnd w:id="2"/>
+      <w:bookmarkEnd w:id="1"/>
     </w:p>
     <w:p>
       <w:pPr>
@@ -2562,7 +2560,7 @@
           <w:lang w:val="en-US"/>
         </w:rPr>
       </w:pPr>
-      <w:bookmarkStart w:id="3" w:name="_Toc434427153"/>
+      <w:bookmarkStart w:id="2" w:name="_Toc434427153"/>
       <w:r>
         <w:rPr>
           <w:rFonts w:ascii="Arial" w:hAnsi="Arial" w:cs="Arial"/>
@@ -2574,7 +2572,7 @@
         </w:rPr>
         <w:t>Abstract</w:t>
       </w:r>
-      <w:bookmarkEnd w:id="3"/>
+      <w:bookmarkEnd w:id="2"/>
     </w:p>
     <w:p>
       <w:pPr>
@@ -2633,7 +2631,7 @@
           <w:sz w:val="28"/>
         </w:rPr>
       </w:pPr>
-      <w:bookmarkStart w:id="4" w:name="_Toc434427154"/>
+      <w:bookmarkStart w:id="3" w:name="_Toc434427154"/>
       <w:r>
         <w:rPr>
           <w:rFonts w:ascii="Arial" w:hAnsi="Arial" w:cs="Arial"/>
@@ -2645,7 +2643,7 @@
         <w:t>Antecedentes</w:t>
       </w:r>
       <w:bookmarkEnd w:id="0"/>
-      <w:bookmarkEnd w:id="4"/>
+      <w:bookmarkEnd w:id="3"/>
     </w:p>
     <w:p>
       <w:pPr>
@@ -2675,9 +2673,9 @@
           <w:lang w:val="es-ES"/>
         </w:rPr>
       </w:pPr>
-      <w:bookmarkStart w:id="5" w:name="_Toc374058942"/>
-      <w:bookmarkStart w:id="6" w:name="_Toc420551091"/>
-      <w:bookmarkStart w:id="7" w:name="_Toc434427155"/>
+      <w:bookmarkStart w:id="4" w:name="_Toc374058942"/>
+      <w:bookmarkStart w:id="5" w:name="_Toc420551091"/>
+      <w:bookmarkStart w:id="6" w:name="_Toc434427155"/>
       <w:r>
         <w:rPr>
           <w:rFonts w:ascii="Arial" w:eastAsiaTheme="majorEastAsia" w:hAnsi="Arial" w:cs="Arial"/>
@@ -2688,9 +2686,9 @@
         </w:rPr>
         <w:t>Antecedentes de la empresa</w:t>
       </w:r>
+      <w:bookmarkEnd w:id="4"/>
       <w:bookmarkEnd w:id="5"/>
       <w:bookmarkEnd w:id="6"/>
-      <w:bookmarkEnd w:id="7"/>
       <w:r>
         <w:rPr>
           <w:rFonts w:ascii="Arial" w:eastAsiaTheme="majorEastAsia" w:hAnsi="Arial" w:cs="Arial"/>
@@ -2721,9 +2719,9 @@
           <w:lang w:val="es-ES_tradnl"/>
         </w:rPr>
       </w:pPr>
-      <w:bookmarkStart w:id="8" w:name="_Toc374058943"/>
-      <w:bookmarkStart w:id="9" w:name="_Toc420551092"/>
-      <w:bookmarkStart w:id="10" w:name="_Toc434427156"/>
+      <w:bookmarkStart w:id="7" w:name="_Toc374058943"/>
+      <w:bookmarkStart w:id="8" w:name="_Toc420551092"/>
+      <w:bookmarkStart w:id="9" w:name="_Toc434427156"/>
       <w:r>
         <w:rPr>
           <w:rFonts w:ascii="Arial" w:eastAsiaTheme="majorEastAsia" w:hAnsi="Arial" w:cs="Arial"/>
@@ -2734,9 +2732,9 @@
         </w:rPr>
         <w:t>1.1.1 Nombre de la empresa</w:t>
       </w:r>
+      <w:bookmarkEnd w:id="7"/>
       <w:bookmarkEnd w:id="8"/>
       <w:bookmarkEnd w:id="9"/>
-      <w:bookmarkEnd w:id="10"/>
     </w:p>
     <w:p>
       <w:pPr>
@@ -2776,9 +2774,9 @@
           <w:lang w:val="es-ES_tradnl"/>
         </w:rPr>
       </w:pPr>
-      <w:bookmarkStart w:id="11" w:name="_Toc374058944"/>
-      <w:bookmarkStart w:id="12" w:name="_Toc420551093"/>
-      <w:bookmarkStart w:id="13" w:name="_Toc434427157"/>
+      <w:bookmarkStart w:id="10" w:name="_Toc374058944"/>
+      <w:bookmarkStart w:id="11" w:name="_Toc420551093"/>
+      <w:bookmarkStart w:id="12" w:name="_Toc434427157"/>
       <w:r>
         <w:rPr>
           <w:rFonts w:ascii="Arial" w:eastAsiaTheme="majorEastAsia" w:hAnsi="Arial" w:cs="Arial"/>
@@ -2789,9 +2787,9 @@
         </w:rPr>
         <w:t>1.1.2 Actividad de la empresa</w:t>
       </w:r>
+      <w:bookmarkEnd w:id="10"/>
       <w:bookmarkEnd w:id="11"/>
       <w:bookmarkEnd w:id="12"/>
-      <w:bookmarkEnd w:id="13"/>
     </w:p>
     <w:p>
       <w:pPr>
@@ -2803,8 +2801,8 @@
           <w:lang w:val="es-ES_tradnl"/>
         </w:rPr>
       </w:pPr>
-      <w:bookmarkStart w:id="14" w:name="_Toc374058945"/>
-      <w:bookmarkStart w:id="15" w:name="_Toc420551094"/>
+      <w:bookmarkStart w:id="13" w:name="_Toc374058945"/>
+      <w:bookmarkStart w:id="14" w:name="_Toc420551094"/>
       <w:r>
         <w:rPr>
           <w:rFonts w:ascii="Arial" w:hAnsi="Arial" w:cs="Arial"/>
@@ -2865,7 +2863,7 @@
           <w:lang w:val="es-ES_tradnl"/>
         </w:rPr>
       </w:pPr>
-      <w:bookmarkStart w:id="16" w:name="_Toc434427158"/>
+      <w:bookmarkStart w:id="15" w:name="_Toc434427158"/>
       <w:r>
         <w:rPr>
           <w:rFonts w:ascii="Arial" w:eastAsiaTheme="majorEastAsia" w:hAnsi="Arial" w:cs="Arial"/>
@@ -2876,9 +2874,9 @@
         </w:rPr>
         <w:t>1.1.3 Antecedentes</w:t>
       </w:r>
+      <w:bookmarkEnd w:id="13"/>
       <w:bookmarkEnd w:id="14"/>
       <w:bookmarkEnd w:id="15"/>
-      <w:bookmarkEnd w:id="16"/>
       <w:r>
         <w:rPr>
           <w:rFonts w:ascii="Arial" w:eastAsiaTheme="majorEastAsia" w:hAnsi="Arial" w:cs="Arial"/>
@@ -2968,9 +2966,9 @@
           <w:color w:val="auto"/>
         </w:rPr>
       </w:pPr>
-      <w:bookmarkStart w:id="17" w:name="_Toc374058946"/>
-      <w:bookmarkStart w:id="18" w:name="_Toc420551095"/>
-      <w:bookmarkStart w:id="19" w:name="_Toc434427159"/>
+      <w:bookmarkStart w:id="16" w:name="_Toc374058946"/>
+      <w:bookmarkStart w:id="17" w:name="_Toc420551095"/>
+      <w:bookmarkStart w:id="18" w:name="_Toc434427159"/>
       <w:r>
         <w:rPr>
           <w:rFonts w:ascii="Arial" w:hAnsi="Arial" w:cs="Arial"/>
@@ -2979,9 +2977,9 @@
         </w:rPr>
         <w:t>1.2 Antecedentes del proyecto</w:t>
       </w:r>
+      <w:bookmarkEnd w:id="16"/>
       <w:bookmarkEnd w:id="17"/>
       <w:bookmarkEnd w:id="18"/>
-      <w:bookmarkEnd w:id="19"/>
     </w:p>
     <w:p>
       <w:pPr>
@@ -3037,7 +3035,7 @@
           <w:lang w:val="es-ES"/>
         </w:rPr>
       </w:pPr>
-      <w:bookmarkStart w:id="20" w:name="_Toc434427160"/>
+      <w:bookmarkStart w:id="19" w:name="_Toc434427160"/>
       <w:r>
         <w:rPr>
           <w:rFonts w:ascii="Arial" w:eastAsiaTheme="majorEastAsia" w:hAnsi="Arial" w:cs="Arial"/>
@@ -3049,8 +3047,8 @@
         <w:lastRenderedPageBreak/>
         <w:t xml:space="preserve">1.3 </w:t>
       </w:r>
-      <w:bookmarkStart w:id="21" w:name="_Toc374058947"/>
-      <w:bookmarkStart w:id="22" w:name="_Toc420551096"/>
+      <w:bookmarkStart w:id="20" w:name="_Toc374058947"/>
+      <w:bookmarkStart w:id="21" w:name="_Toc420551096"/>
       <w:r>
         <w:rPr>
           <w:rFonts w:ascii="Arial" w:eastAsiaTheme="majorEastAsia" w:hAnsi="Arial" w:cs="Arial"/>
@@ -3061,9 +3059,9 @@
         </w:rPr>
         <w:t>Planteamiento del problema</w:t>
       </w:r>
+      <w:bookmarkEnd w:id="19"/>
       <w:bookmarkEnd w:id="20"/>
       <w:bookmarkEnd w:id="21"/>
-      <w:bookmarkEnd w:id="22"/>
     </w:p>
     <w:p>
       <w:pPr>
@@ -3074,7 +3072,7 @@
           <w:lang w:val="es-ES_tradnl"/>
         </w:rPr>
       </w:pPr>
-      <w:bookmarkStart w:id="23" w:name="_Toc374058948"/>
+      <w:bookmarkStart w:id="22" w:name="_Toc374058948"/>
       <w:r>
         <w:rPr>
           <w:rFonts w:ascii="Arial" w:eastAsiaTheme="majorEastAsia" w:hAnsi="Arial" w:cs="Arial"/>
@@ -3085,7 +3083,7 @@
         </w:rPr>
         <w:t>1.3.1 Descripción de la problemática</w:t>
       </w:r>
-      <w:bookmarkEnd w:id="23"/>
+      <w:bookmarkEnd w:id="22"/>
     </w:p>
     <w:p>
       <w:pPr>
@@ -3365,9 +3363,9 @@
           <w:lang w:val="es-ES"/>
         </w:rPr>
       </w:pPr>
-      <w:bookmarkStart w:id="24" w:name="_Toc374058949"/>
-      <w:bookmarkStart w:id="25" w:name="_Toc420551097"/>
-      <w:bookmarkStart w:id="26" w:name="_Toc434427161"/>
+      <w:bookmarkStart w:id="23" w:name="_Toc374058949"/>
+      <w:bookmarkStart w:id="24" w:name="_Toc420551097"/>
+      <w:bookmarkStart w:id="25" w:name="_Toc434427161"/>
       <w:r>
         <w:rPr>
           <w:rFonts w:ascii="Arial" w:eastAsiaTheme="majorEastAsia" w:hAnsi="Arial" w:cs="Arial"/>
@@ -3378,9 +3376,9 @@
         </w:rPr>
         <w:t>1.5 Justificación</w:t>
       </w:r>
+      <w:bookmarkEnd w:id="23"/>
       <w:bookmarkEnd w:id="24"/>
       <w:bookmarkEnd w:id="25"/>
-      <w:bookmarkEnd w:id="26"/>
       <w:r>
         <w:rPr>
           <w:rFonts w:ascii="Arial" w:eastAsiaTheme="majorEastAsia" w:hAnsi="Arial" w:cs="Arial"/>
@@ -3544,9 +3542,9 @@
           <w:lang w:val="es-ES_tradnl"/>
         </w:rPr>
       </w:pPr>
-      <w:bookmarkStart w:id="27" w:name="_Toc374058950"/>
-      <w:bookmarkStart w:id="28" w:name="_Toc420551098"/>
-      <w:bookmarkStart w:id="29" w:name="_Toc434427162"/>
+      <w:bookmarkStart w:id="26" w:name="_Toc374058950"/>
+      <w:bookmarkStart w:id="27" w:name="_Toc420551098"/>
+      <w:bookmarkStart w:id="28" w:name="_Toc434427162"/>
       <w:r>
         <w:rPr>
           <w:rFonts w:ascii="Arial" w:eastAsiaTheme="majorEastAsia" w:hAnsi="Arial" w:cs="Arial"/>
@@ -3557,9 +3555,9 @@
         </w:rPr>
         <w:t>1.6 Objetivo General</w:t>
       </w:r>
+      <w:bookmarkEnd w:id="26"/>
       <w:bookmarkEnd w:id="27"/>
       <w:bookmarkEnd w:id="28"/>
-      <w:bookmarkEnd w:id="29"/>
       <w:r>
         <w:rPr>
           <w:rFonts w:ascii="Arial" w:eastAsiaTheme="majorEastAsia" w:hAnsi="Arial" w:cs="Arial"/>
@@ -3668,9 +3666,9 @@
           <w:lang w:val="es-ES_tradnl"/>
         </w:rPr>
       </w:pPr>
-      <w:bookmarkStart w:id="30" w:name="_Toc374058951"/>
-      <w:bookmarkStart w:id="31" w:name="_Toc420551099"/>
-      <w:bookmarkStart w:id="32" w:name="_Toc434427163"/>
+      <w:bookmarkStart w:id="29" w:name="_Toc374058951"/>
+      <w:bookmarkStart w:id="30" w:name="_Toc420551099"/>
+      <w:bookmarkStart w:id="31" w:name="_Toc434427163"/>
       <w:r>
         <w:rPr>
           <w:rFonts w:ascii="Arial" w:eastAsiaTheme="majorEastAsia" w:hAnsi="Arial" w:cs="Arial"/>
@@ -3681,9 +3679,9 @@
         </w:rPr>
         <w:t>1.7 Objetivos Específicos</w:t>
       </w:r>
+      <w:bookmarkEnd w:id="29"/>
       <w:bookmarkEnd w:id="30"/>
       <w:bookmarkEnd w:id="31"/>
-      <w:bookmarkEnd w:id="32"/>
     </w:p>
     <w:p>
       <w:pPr>
@@ -3916,9 +3914,9 @@
           <w:lang w:val="es-ES_tradnl"/>
         </w:rPr>
       </w:pPr>
-      <w:bookmarkStart w:id="33" w:name="_Toc374058952"/>
-      <w:bookmarkStart w:id="34" w:name="_Toc420551100"/>
-      <w:bookmarkStart w:id="35" w:name="_Toc434427164"/>
+      <w:bookmarkStart w:id="32" w:name="_Toc374058952"/>
+      <w:bookmarkStart w:id="33" w:name="_Toc420551100"/>
+      <w:bookmarkStart w:id="34" w:name="_Toc434427164"/>
       <w:r>
         <w:rPr>
           <w:rFonts w:ascii="Arial" w:eastAsiaTheme="majorEastAsia" w:hAnsi="Arial" w:cs="Arial"/>
@@ -3940,9 +3938,9 @@
         </w:rPr>
         <w:t>Alcance</w:t>
       </w:r>
+      <w:bookmarkEnd w:id="32"/>
       <w:bookmarkEnd w:id="33"/>
       <w:bookmarkEnd w:id="34"/>
-      <w:bookmarkEnd w:id="35"/>
     </w:p>
     <w:p>
       <w:pPr>
@@ -4057,9 +4055,9 @@
           <w:lang w:val="es-ES_tradnl"/>
         </w:rPr>
       </w:pPr>
-      <w:bookmarkStart w:id="36" w:name="_Toc374058953"/>
-      <w:bookmarkStart w:id="37" w:name="_Toc420551101"/>
-      <w:bookmarkStart w:id="38" w:name="_Toc434427165"/>
+      <w:bookmarkStart w:id="35" w:name="_Toc374058953"/>
+      <w:bookmarkStart w:id="36" w:name="_Toc420551101"/>
+      <w:bookmarkStart w:id="37" w:name="_Toc434427165"/>
       <w:r>
         <w:rPr>
           <w:rFonts w:ascii="Arial" w:eastAsiaTheme="majorEastAsia" w:hAnsi="Arial" w:cs="Arial"/>
@@ -4070,9 +4068,9 @@
         </w:rPr>
         <w:t>1.9 Limitaciones</w:t>
       </w:r>
+      <w:bookmarkEnd w:id="35"/>
       <w:bookmarkEnd w:id="36"/>
       <w:bookmarkEnd w:id="37"/>
-      <w:bookmarkEnd w:id="38"/>
     </w:p>
     <w:p>
       <w:pPr>
@@ -4137,7 +4135,7 @@
           <w:szCs w:val="28"/>
         </w:rPr>
       </w:pPr>
-      <w:bookmarkStart w:id="39" w:name="_Toc434427166"/>
+      <w:bookmarkStart w:id="38" w:name="_Toc434427166"/>
       <w:r>
         <w:rPr>
           <w:rFonts w:ascii="Arial" w:hAnsi="Arial" w:cs="Arial"/>
@@ -4148,7 +4146,7 @@
         </w:rPr>
         <w:t>MARCO TERICO</w:t>
       </w:r>
-      <w:bookmarkEnd w:id="39"/>
+      <w:bookmarkEnd w:id="38"/>
       <w:r>
         <w:rPr>
           <w:rFonts w:ascii="Arial" w:hAnsi="Arial" w:cs="Arial"/>
@@ -4173,7 +4171,7 @@
           <w:szCs w:val="28"/>
         </w:rPr>
       </w:pPr>
-      <w:bookmarkStart w:id="40" w:name="_Toc434427167"/>
+      <w:bookmarkStart w:id="39" w:name="_Toc434427167"/>
       <w:r>
         <w:rPr>
           <w:rFonts w:ascii="Arial" w:hAnsi="Arial" w:cs="Arial"/>
@@ -4194,7 +4192,7 @@
         </w:rPr>
         <w:t>XML</w:t>
       </w:r>
-      <w:bookmarkEnd w:id="40"/>
+      <w:bookmarkEnd w:id="39"/>
     </w:p>
     <w:p>
       <w:pPr>
@@ -4216,16 +4214,7 @@
           <w:sz w:val="22"/>
           <w:szCs w:val="22"/>
         </w:rPr>
-        <w:t>Especificación</w:t>
-      </w:r>
-      <w:r>
-        <w:rPr>
-          <w:rFonts w:ascii="Arial" w:hAnsi="Arial" w:cs="Arial"/>
-          <w:color w:val="000000"/>
-          <w:sz w:val="22"/>
-          <w:szCs w:val="22"/>
-        </w:rPr>
-        <w:t xml:space="preserve"> </w:t>
+        <w:t xml:space="preserve">Especificación </w:t>
       </w:r>
       <w:r>
         <w:rPr>
@@ -4333,17 +4322,7 @@
           <w:szCs w:val="22"/>
           <w:shd w:val="clear" w:color="auto" w:fill="FFFFFF"/>
         </w:rPr>
-        <w:t>Es</w:t>
-      </w:r>
-      <w:r>
-        <w:rPr>
-          <w:rFonts w:ascii="Arial" w:hAnsi="Arial" w:cs="Arial"/>
-          <w:color w:val="000000" w:themeColor="text1"/>
-          <w:sz w:val="22"/>
-          <w:szCs w:val="22"/>
-          <w:shd w:val="clear" w:color="auto" w:fill="FFFFFF"/>
-        </w:rPr>
-        <w:t xml:space="preserve"> un</w:t>
+        <w:t>Es un</w:t>
       </w:r>
       <w:r>
         <w:rPr>
@@ -4647,7 +4626,7 @@
           <w:szCs w:val="28"/>
         </w:rPr>
       </w:pPr>
-      <w:bookmarkStart w:id="41" w:name="_Toc434427168"/>
+      <w:bookmarkStart w:id="40" w:name="_Toc434427168"/>
       <w:r>
         <w:rPr>
           <w:rStyle w:val="mw-headline"/>
@@ -4684,7 +4663,7 @@
         </w:rPr>
         <w:t>ESTRUCTURA DE UN DOCUMENTO XML</w:t>
       </w:r>
-      <w:bookmarkEnd w:id="41"/>
+      <w:bookmarkEnd w:id="40"/>
     </w:p>
     <w:p/>
     <w:p>
@@ -4887,7 +4866,7 @@
           <w:szCs w:val="28"/>
         </w:rPr>
       </w:pPr>
-      <w:bookmarkStart w:id="42" w:name="_Toc434427169"/>
+      <w:bookmarkStart w:id="41" w:name="_Toc434427169"/>
       <w:r>
         <w:rPr>
           <w:rFonts w:ascii="Arial" w:hAnsi="Arial" w:cs="Arial"/>
@@ -4910,7 +4889,7 @@
         </w:rPr>
         <w:t>CARACTERÍSTICAS</w:t>
       </w:r>
-      <w:bookmarkEnd w:id="42"/>
+      <w:bookmarkEnd w:id="41"/>
     </w:p>
     <w:p>
       <w:pPr>
@@ -5167,7 +5146,7 @@
           <w:szCs w:val="28"/>
         </w:rPr>
       </w:pPr>
-      <w:bookmarkStart w:id="43" w:name="_Toc434427170"/>
+      <w:bookmarkStart w:id="42" w:name="_Toc434427170"/>
       <w:r>
         <w:rPr>
           <w:rFonts w:ascii="Arial" w:hAnsi="Arial" w:cs="Arial"/>
@@ -5190,7 +5169,7 @@
         </w:rPr>
         <w:t>COMPONENTES DE UN DOCUMENTO XML</w:t>
       </w:r>
-      <w:bookmarkEnd w:id="43"/>
+      <w:bookmarkEnd w:id="42"/>
     </w:p>
     <w:p>
       <w:pPr>
@@ -5252,25 +5231,7 @@
           <w:sz w:val="22"/>
           <w:szCs w:val="22"/>
         </w:rPr>
-        <w:t xml:space="preserve">: Pieza lógica del marcado, se representa con una cadena de </w:t>
-      </w:r>
-      <w:r>
-        <w:rPr>
-          <w:rFonts w:ascii="Arial" w:hAnsi="Arial" w:cs="Arial"/>
-          <w:color w:val="000000"/>
-          <w:sz w:val="22"/>
-          <w:szCs w:val="22"/>
-        </w:rPr>
-        <w:t>texto (</w:t>
-      </w:r>
-      <w:r>
-        <w:rPr>
-          <w:rFonts w:ascii="Arial" w:hAnsi="Arial" w:cs="Arial"/>
-          <w:color w:val="000000"/>
-          <w:sz w:val="22"/>
-          <w:szCs w:val="22"/>
-        </w:rPr>
-        <w:t>dato) encerrada entre etiquetas. Pueden existir elementos</w:t>
+        <w:t>: Pieza lógica del marcado, se representa con una cadena de texto (dato) encerrada entre etiquetas. Pueden existir elementos</w:t>
       </w:r>
       <w:r>
         <w:rPr>
@@ -5371,29 +5332,7 @@
           <w:szCs w:val="22"/>
           <w:lang w:val="en-US"/>
         </w:rPr>
-        <w:t>&lt;? Xml-</w:t>
-      </w:r>
-      <w:proofErr w:type="spellStart"/>
-      <w:r>
-        <w:rPr>
-          <w:rFonts w:ascii="Arial" w:hAnsi="Arial" w:cs="Arial"/>
-          <w:color w:val="000000"/>
-          <w:sz w:val="22"/>
-          <w:szCs w:val="22"/>
-          <w:lang w:val="en-US"/>
-        </w:rPr>
-        <w:t>stylesheet</w:t>
-      </w:r>
-      <w:proofErr w:type="spellEnd"/>
-      <w:r>
-        <w:rPr>
-          <w:rFonts w:ascii="Arial" w:hAnsi="Arial" w:cs="Arial"/>
-          <w:color w:val="000000"/>
-          <w:sz w:val="22"/>
-          <w:szCs w:val="22"/>
-          <w:lang w:val="en-US"/>
-        </w:rPr>
-        <w:t xml:space="preserve"> type=“text/</w:t>
+        <w:t>&lt;? Xml-stylesheet type=“text/</w:t>
       </w:r>
       <w:proofErr w:type="spellStart"/>
       <w:r>
@@ -5521,16 +5460,7 @@
           <w:sz w:val="22"/>
           <w:szCs w:val="22"/>
         </w:rPr>
-        <w:t xml:space="preserve">Y terminan </w:t>
-      </w:r>
-      <w:r>
-        <w:rPr>
-          <w:rFonts w:ascii="Arial" w:hAnsi="Arial" w:cs="Arial"/>
-          <w:color w:val="000000"/>
-          <w:sz w:val="22"/>
-          <w:szCs w:val="22"/>
-        </w:rPr>
-        <w:t>por</w:t>
+        <w:t>Y terminan por</w:t>
       </w:r>
       <w:proofErr w:type="gramStart"/>
       <w:r>
@@ -5677,17 +5607,7 @@
           <w:szCs w:val="22"/>
           <w:lang w:val="en-US"/>
         </w:rPr>
-        <w:t>&lt;! DOCTYPE</w:t>
-      </w:r>
-      <w:r>
-        <w:rPr>
-          <w:rFonts w:ascii="Arial" w:hAnsi="Arial" w:cs="Arial"/>
-          <w:color w:val="000000"/>
-          <w:sz w:val="22"/>
-          <w:szCs w:val="22"/>
-          <w:lang w:val="en-US"/>
-        </w:rPr>
-        <w:t xml:space="preserve"> persona SYSTEM “persona.dtd”&gt;</w:t>
+        <w:t>&lt;! DOCTYPE persona SYSTEM “persona.dtd”&gt;</w:t>
       </w:r>
     </w:p>
     <w:p>
@@ -5747,34 +5667,7 @@
           <w:szCs w:val="22"/>
         </w:rPr>
         <w:lastRenderedPageBreak/>
-        <w:t>&lt;! [CDATA [Aquí</w:t>
-      </w:r>
-      <w:r>
-        <w:rPr>
-          <w:rFonts w:ascii="Arial" w:hAnsi="Arial" w:cs="Arial"/>
-          <w:color w:val="000000"/>
-          <w:sz w:val="22"/>
-          <w:szCs w:val="22"/>
-        </w:rPr>
-        <w:t xml:space="preserve"> se puede meter cualquier carácter, como &lt;, &amp;, &gt;</w:t>
-      </w:r>
-      <w:r>
-        <w:rPr>
-          <w:rFonts w:ascii="Arial" w:hAnsi="Arial" w:cs="Arial"/>
-          <w:color w:val="000000"/>
-          <w:sz w:val="22"/>
-          <w:szCs w:val="22"/>
-        </w:rPr>
-        <w:t>,...</w:t>
-      </w:r>
-      <w:r>
-        <w:rPr>
-          <w:rFonts w:ascii="Arial" w:hAnsi="Arial" w:cs="Arial"/>
-          <w:color w:val="000000"/>
-          <w:sz w:val="22"/>
-          <w:szCs w:val="22"/>
-        </w:rPr>
-        <w:t xml:space="preserve"> Sin que sean interpretados como marcación]]&gt;</w:t>
+        <w:t>&lt;! [CDATA [Aquí se puede meter cualquier carácter, como &lt;, &amp;, &gt;,... Sin que sean interpretados como marcación]]&gt;</w:t>
       </w:r>
     </w:p>
     <w:p>
@@ -5815,7 +5708,7 @@
           <w:szCs w:val="28"/>
         </w:rPr>
       </w:pPr>
-      <w:bookmarkStart w:id="44" w:name="_Toc434427171"/>
+      <w:bookmarkStart w:id="43" w:name="_Toc434427171"/>
       <w:r>
         <w:rPr>
           <w:rFonts w:ascii="Arial" w:hAnsi="Arial" w:cs="Arial"/>
@@ -5826,7 +5719,7 @@
         </w:rPr>
         <w:t>2.1.4.-VENTAJAS DEL XML</w:t>
       </w:r>
-      <w:bookmarkEnd w:id="44"/>
+      <w:bookmarkEnd w:id="43"/>
     </w:p>
     <w:p>
       <w:pPr>
@@ -6109,7 +6002,7 @@
           <w:szCs w:val="28"/>
         </w:rPr>
       </w:pPr>
-      <w:bookmarkStart w:id="45" w:name="_Toc434427172"/>
+      <w:bookmarkStart w:id="44" w:name="_Toc434427172"/>
       <w:r>
         <w:rPr>
           <w:rFonts w:ascii="Arial" w:hAnsi="Arial" w:cs="Arial"/>
@@ -6130,7 +6023,7 @@
         </w:rPr>
         <w:t>JavaFX</w:t>
       </w:r>
-      <w:bookmarkEnd w:id="45"/>
+      <w:bookmarkEnd w:id="44"/>
     </w:p>
     <w:p>
       <w:pPr>
@@ -6372,27 +6265,7 @@
           <w:sz w:val="22"/>
           <w:szCs w:val="22"/>
         </w:rPr>
-        <w:t xml:space="preserve">Las aplicaciones JavaFX pueden ser ejecutadas en una amplia variedad de dispositivos. En su versión (JavaFX 1.3, abril 2010) permite crear aplicaciones de escritorio, para celulares, la Web, TV, consolas de videojuegos, reproductores </w:t>
-      </w:r>
-      <w:proofErr w:type="spellStart"/>
-      <w:r>
-        <w:rPr>
-          <w:rFonts w:ascii="Arial" w:hAnsi="Arial" w:cs="Arial"/>
-          <w:color w:val="252525"/>
-          <w:sz w:val="22"/>
-          <w:szCs w:val="22"/>
-        </w:rPr>
-        <w:t>Blu-ray</w:t>
-      </w:r>
-      <w:proofErr w:type="spellEnd"/>
-      <w:r>
-        <w:rPr>
-          <w:rFonts w:ascii="Arial" w:hAnsi="Arial" w:cs="Arial"/>
-          <w:color w:val="252525"/>
-          <w:sz w:val="22"/>
-          <w:szCs w:val="22"/>
-        </w:rPr>
-        <w:t>, entre otras plataformas planeadas. En</w:t>
+        <w:t>Las aplicaciones JavaFX pueden ser ejecutadas en una amplia variedad de dispositivos. En su versión (JavaFX 1.3, abril 2010) permite crear aplicaciones de escritorio, para celulares, la Web, TV, consolas de videojuegos, reproductores Blu-ray, entre otras plataformas planeadas. En</w:t>
       </w:r>
       <w:r>
         <w:rPr>
@@ -6463,7 +6336,27 @@
           <w:sz w:val="22"/>
           <w:szCs w:val="22"/>
         </w:rPr>
-        <w:t xml:space="preserve"> llamado JavaFX Script, además puede integrarse código Java en programas JavaFX. JavaFX es compilado a código Java, por lo que las aplicaciones JavaFX pueden ser ejecutadas en computadores con la máquina virtual de Java instalada (</w:t>
+        <w:t xml:space="preserve"> llamado </w:t>
+      </w:r>
+      <w:proofErr w:type="spellStart"/>
+      <w:r>
+        <w:rPr>
+          <w:rFonts w:ascii="Arial" w:hAnsi="Arial" w:cs="Arial"/>
+          <w:color w:val="000000" w:themeColor="text1"/>
+          <w:sz w:val="22"/>
+          <w:szCs w:val="22"/>
+        </w:rPr>
+        <w:t>JavaFX</w:t>
+      </w:r>
+      <w:proofErr w:type="spellEnd"/>
+      <w:r>
+        <w:rPr>
+          <w:rFonts w:ascii="Arial" w:hAnsi="Arial" w:cs="Arial"/>
+          <w:color w:val="000000" w:themeColor="text1"/>
+          <w:sz w:val="22"/>
+          <w:szCs w:val="22"/>
+        </w:rPr>
+        <w:t xml:space="preserve"> Script, además puede integrarse código Java en programas JavaFX. JavaFX es compilado a código Java, por lo que las aplicaciones JavaFX pueden ser ejecutadas en computadores con la máquina virtual de Java instalada (</w:t>
       </w:r>
       <w:hyperlink r:id="rId20" w:tooltip="JRE" w:history="1">
         <w:r>
@@ -6684,7 +6577,7 @@
           <w:szCs w:val="28"/>
         </w:rPr>
       </w:pPr>
-      <w:bookmarkStart w:id="46" w:name="_Toc434427173"/>
+      <w:bookmarkStart w:id="45" w:name="_Toc434427173"/>
       <w:r>
         <w:rPr>
           <w:rFonts w:ascii="Arial" w:hAnsi="Arial" w:cs="Arial"/>
@@ -6706,7 +6599,7 @@
         </w:rPr>
         <w:t>Eclipse</w:t>
       </w:r>
-      <w:bookmarkEnd w:id="46"/>
+      <w:bookmarkEnd w:id="45"/>
     </w:p>
     <w:p>
       <w:pPr>
@@ -7026,8 +6919,8 @@
           <w:szCs w:val="28"/>
         </w:rPr>
       </w:pPr>
-      <w:bookmarkStart w:id="47" w:name="_Toc420551115"/>
-      <w:bookmarkStart w:id="48" w:name="_Toc434427174"/>
+      <w:bookmarkStart w:id="46" w:name="_Toc420551115"/>
+      <w:bookmarkStart w:id="47" w:name="_Toc434427174"/>
       <w:r>
         <w:rPr>
           <w:rFonts w:ascii="Arial" w:hAnsi="Arial" w:cs="Arial"/>
@@ -7036,20 +6929,10 @@
           <w:sz w:val="28"/>
           <w:szCs w:val="28"/>
         </w:rPr>
-        <w:t>2.3.1.-</w:t>
-      </w:r>
-      <w:r>
-        <w:rPr>
-          <w:rFonts w:ascii="Arial" w:hAnsi="Arial" w:cs="Arial"/>
-          <w:b/>
-          <w:color w:val="000000" w:themeColor="text1"/>
-          <w:sz w:val="28"/>
-          <w:szCs w:val="28"/>
-        </w:rPr>
-        <w:t>Principales características</w:t>
-      </w:r>
+        <w:t>2.3.1.-Principales características</w:t>
+      </w:r>
+      <w:bookmarkEnd w:id="46"/>
       <w:bookmarkEnd w:id="47"/>
-      <w:bookmarkEnd w:id="48"/>
     </w:p>
     <w:p>
       <w:pPr>
@@ -7939,7 +7822,7 @@
           <w:szCs w:val="28"/>
         </w:rPr>
       </w:pPr>
-      <w:bookmarkStart w:id="49" w:name="_Toc434427175"/>
+      <w:bookmarkStart w:id="48" w:name="_Toc434427175"/>
       <w:r>
         <w:rPr>
           <w:rFonts w:ascii="Arial" w:hAnsi="Arial" w:cs="Arial"/>
@@ -7960,7 +7843,7 @@
         </w:rPr>
         <w:t>Scenbuilder</w:t>
       </w:r>
-      <w:bookmarkEnd w:id="49"/>
+      <w:bookmarkEnd w:id="48"/>
     </w:p>
     <w:p>
       <w:pPr>
@@ -8059,7 +7942,7 @@
           <w:szCs w:val="28"/>
         </w:rPr>
       </w:pPr>
-      <w:bookmarkStart w:id="50" w:name="_Toc434427176"/>
+      <w:bookmarkStart w:id="49" w:name="_Toc434427176"/>
       <w:r>
         <w:rPr>
           <w:rFonts w:ascii="Arial" w:hAnsi="Arial" w:cs="Arial"/>
@@ -8080,7 +7963,7 @@
         </w:rPr>
         <w:t>Postgres</w:t>
       </w:r>
-      <w:bookmarkEnd w:id="50"/>
+      <w:bookmarkEnd w:id="49"/>
     </w:p>
     <w:p>
       <w:pPr>
@@ -8738,8 +8621,202 @@
     </w:p>
     <w:p>
       <w:pPr>
+        <w:pStyle w:val="Ttulo1"/>
+        <w:tabs>
+          <w:tab w:val="left" w:pos="2190"/>
+        </w:tabs>
+        <w:rPr>
+          <w:rFonts w:ascii="Arial" w:hAnsi="Arial" w:cs="Arial"/>
+          <w:b/>
+          <w:color w:val="000000" w:themeColor="text1"/>
+          <w:sz w:val="28"/>
+          <w:szCs w:val="28"/>
+          <w:lang w:val="es-ES"/>
+        </w:rPr>
+      </w:pPr>
+      <w:r>
+        <w:rPr>
+          <w:rFonts w:ascii="Arial" w:hAnsi="Arial" w:cs="Arial"/>
+          <w:b/>
+          <w:color w:val="000000" w:themeColor="text1"/>
+          <w:sz w:val="28"/>
+          <w:szCs w:val="28"/>
+          <w:lang w:val="es-ES"/>
+        </w:rPr>
+        <w:t>Bibliografía</w:t>
+      </w:r>
+      <w:r>
+        <w:rPr>
+          <w:rFonts w:ascii="Arial" w:hAnsi="Arial" w:cs="Arial"/>
+          <w:b/>
+          <w:color w:val="000000" w:themeColor="text1"/>
+          <w:sz w:val="28"/>
+          <w:szCs w:val="28"/>
+          <w:lang w:val="es-ES"/>
+        </w:rPr>
+        <w:tab/>
+      </w:r>
+    </w:p>
+    <w:p>
+      <w:pPr>
+        <w:rPr>
+          <w:lang w:val="es-ES"/>
+        </w:rPr>
+      </w:pPr>
+    </w:p>
+    <w:p>
+      <w:pPr>
+        <w:pStyle w:val="Bibliografa"/>
+        <w:ind w:left="720" w:hanging="720"/>
+        <w:rPr>
+          <w:rFonts w:ascii="Arial" w:hAnsi="Arial" w:cs="Arial"/>
+          <w:noProof/>
+          <w:sz w:val="24"/>
+          <w:szCs w:val="24"/>
+        </w:rPr>
+      </w:pPr>
+      <w:r>
+        <w:rPr>
+          <w:rFonts w:ascii="Arial" w:hAnsi="Arial" w:cs="Arial"/>
+        </w:rPr>
+        <w:fldChar w:fldCharType="begin"/>
+      </w:r>
+      <w:r>
+        <w:rPr>
+          <w:rFonts w:ascii="Arial" w:hAnsi="Arial" w:cs="Arial"/>
+        </w:rPr>
+        <w:instrText>BIBLIOGRAPHY</w:instrText>
+      </w:r>
+      <w:r>
+        <w:rPr>
+          <w:rFonts w:ascii="Arial" w:hAnsi="Arial" w:cs="Arial"/>
+        </w:rPr>
+        <w:fldChar w:fldCharType="separate"/>
+      </w:r>
+      <w:r>
+        <w:rPr>
+          <w:rFonts w:ascii="Arial" w:hAnsi="Arial" w:cs="Arial"/>
+          <w:noProof/>
+        </w:rPr>
+        <w:t>Aguilar, L. J. (1998). FUNDAMENTOS DE PROGRAMACION. MCGRAW-HILL.</w:t>
+      </w:r>
+    </w:p>
+    <w:p>
+      <w:pPr>
+        <w:pStyle w:val="Bibliografa"/>
+        <w:ind w:left="720" w:hanging="720"/>
+        <w:rPr>
+          <w:rFonts w:ascii="Arial" w:hAnsi="Arial" w:cs="Arial"/>
+          <w:noProof/>
+          <w:lang w:val="en-US"/>
+        </w:rPr>
+      </w:pPr>
+      <w:r>
+        <w:rPr>
+          <w:rFonts w:ascii="Arial" w:hAnsi="Arial" w:cs="Arial"/>
+          <w:noProof/>
+        </w:rPr>
+        <w:t xml:space="preserve">Connolly, T. y. ( (2005)). Sistemas de bases de datos. </w:t>
+      </w:r>
+      <w:r>
+        <w:rPr>
+          <w:rFonts w:ascii="Arial" w:hAnsi="Arial" w:cs="Arial"/>
+          <w:noProof/>
+          <w:lang w:val="en-US"/>
+        </w:rPr>
+        <w:t>Pearson Addison Wesley.</w:t>
+      </w:r>
+    </w:p>
+    <w:p>
+      <w:pPr>
+        <w:pStyle w:val="Bibliografa"/>
+        <w:ind w:left="720" w:hanging="720"/>
+        <w:rPr>
+          <w:rFonts w:ascii="Arial" w:hAnsi="Arial" w:cs="Arial"/>
+          <w:noProof/>
+          <w:lang w:val="en-US"/>
+        </w:rPr>
+      </w:pPr>
+      <w:r>
+        <w:rPr>
+          <w:rFonts w:ascii="Arial" w:hAnsi="Arial" w:cs="Arial"/>
+          <w:noProof/>
+          <w:lang w:val="en-US"/>
+        </w:rPr>
+        <w:t xml:space="preserve">R, P. (1993.). </w:t>
+      </w:r>
+      <w:r>
+        <w:rPr>
+          <w:rFonts w:ascii="Arial" w:hAnsi="Arial" w:cs="Arial"/>
+          <w:noProof/>
+        </w:rPr>
+        <w:t xml:space="preserve">"Ingeniería del Software, un Enfoque Práctico". </w:t>
+      </w:r>
+      <w:r>
+        <w:rPr>
+          <w:rFonts w:ascii="Arial" w:hAnsi="Arial" w:cs="Arial"/>
+          <w:noProof/>
+          <w:lang w:val="en-US"/>
+        </w:rPr>
+        <w:t>Editorial Mc Graw-Hill - .</w:t>
+      </w:r>
+    </w:p>
+    <w:p>
+      <w:pPr>
+        <w:pStyle w:val="Bibliografa"/>
+        <w:ind w:left="720" w:hanging="720"/>
+        <w:rPr>
+          <w:rFonts w:ascii="Arial" w:hAnsi="Arial" w:cs="Arial"/>
+          <w:noProof/>
+        </w:rPr>
+      </w:pPr>
+      <w:r>
+        <w:rPr>
+          <w:rFonts w:ascii="Arial" w:hAnsi="Arial" w:cs="Arial"/>
+          <w:noProof/>
+          <w:lang w:val="en-US"/>
+        </w:rPr>
+        <w:t xml:space="preserve">Rumbaugh J., J. I. (2000.). </w:t>
+      </w:r>
+      <w:r>
+        <w:rPr>
+          <w:rFonts w:ascii="Arial" w:hAnsi="Arial" w:cs="Arial"/>
+          <w:noProof/>
+        </w:rPr>
+        <w:t>"El Lenguaje Unificado de Modelado. Manual de Referencia". Addison-Wesley - .</w:t>
+      </w:r>
+    </w:p>
+    <w:p>
+      <w:pPr>
+        <w:pStyle w:val="Bibliografa"/>
+        <w:ind w:left="720" w:hanging="720"/>
+        <w:rPr>
+          <w:rFonts w:ascii="Arial" w:hAnsi="Arial" w:cs="Arial"/>
+          <w:noProof/>
+        </w:rPr>
+      </w:pPr>
+      <w:r>
+        <w:rPr>
+          <w:rFonts w:ascii="Arial" w:hAnsi="Arial" w:cs="Arial"/>
+          <w:noProof/>
+        </w:rPr>
+        <w:t>Silberschatz, A. K. ((2006)). Fundamentos de bases de datos 5ª . McGraw-Hill.</w:t>
+      </w:r>
+    </w:p>
+    <w:p>
+      <w:pPr>
         <w:spacing w:line="480" w:lineRule="auto"/>
       </w:pPr>
+      <w:r>
+        <w:rPr>
+          <w:rFonts w:ascii="Arial" w:hAnsi="Arial" w:cs="Arial"/>
+          <w:b/>
+          <w:bCs/>
+        </w:rPr>
+        <w:fldChar w:fldCharType="end"/>
+      </w:r>
+      <w:bookmarkStart w:id="50" w:name="_GoBack"/>
+      <w:bookmarkEnd w:id="50"/>
     </w:p>
     <w:sectPr>
       <w:headerReference w:type="default" r:id="rId29"/>
@@ -8790,6 +8867,7 @@
         <w:docPartUnique/>
       </w:docPartObj>
     </w:sdtPr>
+    <w:sdtEndPr/>
     <w:sdtContent>
       <w:p>
         <w:pPr>
@@ -8810,7 +8888,7 @@
             <w:noProof/>
             <w:lang w:val="es-ES"/>
           </w:rPr>
-          <w:t>1</w:t>
+          <w:t>15</w:t>
         </w:r>
         <w:r>
           <w:fldChar w:fldCharType="end"/>
@@ -8861,6 +8939,7 @@
         <w:docPartUnique/>
       </w:docPartObj>
     </w:sdtPr>
+    <w:sdtEndPr/>
     <w:sdtContent>
       <w:p>
         <w:pPr>
@@ -8881,7 +8960,7 @@
             <w:noProof/>
             <w:lang w:val="es-ES"/>
           </w:rPr>
-          <w:t>1</w:t>
+          <w:t>15</w:t>
         </w:r>
         <w:r>
           <w:fldChar w:fldCharType="end"/>
@@ -10845,6 +10924,22 @@
       <w:szCs w:val="21"/>
     </w:rPr>
   </w:style>
+  <w:style w:type="paragraph" w:styleId="Bibliografa">
+    <w:name w:val="Bibliography"/>
+    <w:basedOn w:val="Normal"/>
+    <w:next w:val="Normal"/>
+    <w:uiPriority w:val="37"/>
+    <w:unhideWhenUsed/>
+    <w:rsid w:val="00BA2BA7"/>
+    <w:pPr>
+      <w:spacing w:after="160" w:line="259" w:lineRule="auto"/>
+    </w:pPr>
+    <w:rPr>
+      <w:rFonts w:eastAsiaTheme="minorHAnsi"/>
+      <w:sz w:val="22"/>
+      <w:szCs w:val="22"/>
+    </w:rPr>
+  </w:style>
 </w:styles>
 </file>
 
@@ -11114,7 +11209,7 @@
 </file>
 
 <file path=customXml/itemProps1.xml><?xml version="1.0" encoding="utf-8"?>
-<ds:datastoreItem xmlns:ds="http://schemas.openxmlformats.org/officeDocument/2006/customXml" ds:itemID="{42BF2E1D-F767-4F19-AF34-2D45E228D332}">
+<ds:datastoreItem xmlns:ds="http://schemas.openxmlformats.org/officeDocument/2006/customXml" ds:itemID="{BCE716D8-DC02-429A-8311-888CB4E6947B}">
   <ds:schemaRefs>
     <ds:schemaRef ds:uri="http://schemas.openxmlformats.org/officeDocument/2006/bibliography"/>
   </ds:schemaRefs>

</xml_diff>